<commit_message>
-Atualização documento de duvidas -Atualização modelo de dados fisico
</commit_message>
<xml_diff>
--- a/pequiambiental/SistemaPequiAmbiental/banco de dados/modelo de dados/De para banco antigo para novoDocmanager.docx
+++ b/pequiambiental/SistemaPequiAmbiental/banco de dados/modelo de dados/De para banco antigo para novoDocmanager.docx
@@ -256,10 +256,7 @@
       </w:r>
       <w:proofErr w:type="spellEnd"/>
       <w:r>
-        <w:t>=&gt;TB_</w:t>
-      </w:r>
-      <w:r>
-        <w:t>PROJETO</w:t>
+        <w:t>=&gt;TB_PROJETO</w:t>
       </w:r>
     </w:p>
     <w:tbl>
@@ -695,10 +692,300 @@
         </w:tc>
       </w:tr>
     </w:tbl>
+    <w:p/>
     <w:p>
-      <w:bookmarkStart w:id="0" w:name="_GoBack"/>
-      <w:bookmarkEnd w:id="0"/>
+      <w:r>
+        <w:t xml:space="preserve">Tabela </w:t>
+      </w:r>
+      <w:proofErr w:type="spellStart"/>
+      <w:r>
+        <w:rPr>
+          <w:rStyle w:val="cm-variable-2"/>
+          <w:rFonts w:ascii="Courier New" w:hAnsi="Courier New" w:cs="Courier New"/>
+          <w:sz w:val="20"/>
+          <w:szCs w:val="20"/>
+        </w:rPr>
+        <w:t>tblact</w:t>
+      </w:r>
+      <w:proofErr w:type="spellEnd"/>
+      <w:r>
+        <w:t>=&gt;TB_</w:t>
+      </w:r>
+      <w:r>
+        <w:t>PLANO_ACAO</w:t>
+      </w:r>
     </w:p>
+    <w:tbl>
+      <w:tblPr>
+        <w:tblStyle w:val="Tabelacomgrade"/>
+        <w:tblW w:w="0" w:type="auto"/>
+        <w:tblLook w:val="04A0" w:firstRow="1" w:lastRow="0" w:firstColumn="1" w:lastColumn="0" w:noHBand="0" w:noVBand="1"/>
+      </w:tblPr>
+      <w:tblGrid>
+        <w:gridCol w:w="4322"/>
+        <w:gridCol w:w="4322"/>
+      </w:tblGrid>
+      <w:tr>
+        <w:tc>
+          <w:tcPr>
+            <w:tcW w:w="4322" w:type="dxa"/>
+          </w:tcPr>
+          <w:p>
+            <w:proofErr w:type="spellStart"/>
+            <w:proofErr w:type="gramStart"/>
+            <w:r>
+              <w:t>codact</w:t>
+            </w:r>
+            <w:proofErr w:type="spellEnd"/>
+            <w:proofErr w:type="gramEnd"/>
+          </w:p>
+        </w:tc>
+        <w:tc>
+          <w:tcPr>
+            <w:tcW w:w="4322" w:type="dxa"/>
+          </w:tcPr>
+          <w:p>
+            <w:r>
+              <w:t>ID_</w:t>
+            </w:r>
+            <w:r>
+              <w:t>PLANO_ACAO</w:t>
+            </w:r>
+          </w:p>
+        </w:tc>
+      </w:tr>
+      <w:tr>
+        <w:tc>
+          <w:tcPr>
+            <w:tcW w:w="4322" w:type="dxa"/>
+          </w:tcPr>
+          <w:p>
+            <w:r>
+              <w:t>Assunto</w:t>
+            </w:r>
+          </w:p>
+        </w:tc>
+        <w:tc>
+          <w:tcPr>
+            <w:tcW w:w="4322" w:type="dxa"/>
+          </w:tcPr>
+          <w:p>
+            <w:r>
+              <w:t>DS_ASSUNTO</w:t>
+            </w:r>
+          </w:p>
+        </w:tc>
+      </w:tr>
+      <w:tr>
+        <w:tc>
+          <w:tcPr>
+            <w:tcW w:w="4322" w:type="dxa"/>
+          </w:tcPr>
+          <w:p>
+            <w:proofErr w:type="spellStart"/>
+            <w:proofErr w:type="gramStart"/>
+            <w:r>
+              <w:t>act</w:t>
+            </w:r>
+            <w:proofErr w:type="spellEnd"/>
+            <w:proofErr w:type="gramEnd"/>
+          </w:p>
+        </w:tc>
+        <w:tc>
+          <w:tcPr>
+            <w:tcW w:w="4322" w:type="dxa"/>
+          </w:tcPr>
+          <w:p>
+            <w:r>
+              <w:t>TX_PLANO_ACAO</w:t>
+            </w:r>
+          </w:p>
+        </w:tc>
+      </w:tr>
+      <w:tr>
+        <w:tc>
+          <w:tcPr>
+            <w:tcW w:w="4322" w:type="dxa"/>
+          </w:tcPr>
+          <w:p>
+            <w:proofErr w:type="spellStart"/>
+            <w:proofErr w:type="gramStart"/>
+            <w:r>
+              <w:t>codproc</w:t>
+            </w:r>
+            <w:proofErr w:type="spellEnd"/>
+            <w:proofErr w:type="gramEnd"/>
+          </w:p>
+        </w:tc>
+        <w:tc>
+          <w:tcPr>
+            <w:tcW w:w="4322" w:type="dxa"/>
+          </w:tcPr>
+          <w:p>
+            <w:r>
+              <w:t>FK_PROJETO</w:t>
+            </w:r>
+          </w:p>
+        </w:tc>
+      </w:tr>
+      <w:tr>
+        <w:tc>
+          <w:tcPr>
+            <w:tcW w:w="4322" w:type="dxa"/>
+          </w:tcPr>
+          <w:p>
+            <w:proofErr w:type="spellStart"/>
+            <w:proofErr w:type="gramStart"/>
+            <w:r>
+              <w:t>dataatualiza</w:t>
+            </w:r>
+            <w:proofErr w:type="spellEnd"/>
+            <w:proofErr w:type="gramEnd"/>
+          </w:p>
+        </w:tc>
+        <w:tc>
+          <w:tcPr>
+            <w:tcW w:w="4322" w:type="dxa"/>
+          </w:tcPr>
+          <w:p>
+            <w:r>
+              <w:t>DT_ATUALIZACAO</w:t>
+            </w:r>
+          </w:p>
+        </w:tc>
+      </w:tr>
+      <w:tr>
+        <w:tc>
+          <w:tcPr>
+            <w:tcW w:w="4322" w:type="dxa"/>
+          </w:tcPr>
+          <w:p>
+            <w:proofErr w:type="spellStart"/>
+            <w:proofErr w:type="gramStart"/>
+            <w:r>
+              <w:t>codstatus</w:t>
+            </w:r>
+            <w:proofErr w:type="spellEnd"/>
+            <w:proofErr w:type="gramEnd"/>
+          </w:p>
+        </w:tc>
+        <w:tc>
+          <w:tcPr>
+            <w:tcW w:w="4322" w:type="dxa"/>
+          </w:tcPr>
+          <w:p>
+            <w:r>
+              <w:t>FK_STATUS</w:t>
+            </w:r>
+          </w:p>
+        </w:tc>
+      </w:tr>
+      <w:tr>
+        <w:tc>
+          <w:tcPr>
+            <w:tcW w:w="4322" w:type="dxa"/>
+          </w:tcPr>
+          <w:p>
+            <w:proofErr w:type="spellStart"/>
+            <w:proofErr w:type="gramStart"/>
+            <w:r>
+              <w:t>lastoper</w:t>
+            </w:r>
+            <w:proofErr w:type="spellEnd"/>
+            <w:proofErr w:type="gramEnd"/>
+          </w:p>
+        </w:tc>
+        <w:tc>
+          <w:tcPr>
+            <w:tcW w:w="4322" w:type="dxa"/>
+          </w:tcPr>
+          <w:p>
+            <w:r>
+              <w:t>FK_OPERADOR</w:t>
+            </w:r>
+          </w:p>
+        </w:tc>
+      </w:tr>
+      <w:tr>
+        <w:tc>
+          <w:tcPr>
+            <w:tcW w:w="4322" w:type="dxa"/>
+          </w:tcPr>
+          <w:p>
+            <w:proofErr w:type="spellStart"/>
+            <w:proofErr w:type="gramStart"/>
+            <w:r>
+              <w:t>previsao</w:t>
+            </w:r>
+            <w:proofErr w:type="spellEnd"/>
+            <w:proofErr w:type="gramEnd"/>
+          </w:p>
+        </w:tc>
+        <w:tc>
+          <w:tcPr>
+            <w:tcW w:w="4322" w:type="dxa"/>
+          </w:tcPr>
+          <w:p>
+            <w:r>
+              <w:t>DT_PREVISAO</w:t>
+            </w:r>
+          </w:p>
+        </w:tc>
+      </w:tr>
+      <w:tr>
+        <w:tc>
+          <w:tcPr>
+            <w:tcW w:w="4322" w:type="dxa"/>
+          </w:tcPr>
+          <w:p>
+            <w:proofErr w:type="spellStart"/>
+            <w:proofErr w:type="gramStart"/>
+            <w:r>
+              <w:t>conclusao</w:t>
+            </w:r>
+            <w:proofErr w:type="spellEnd"/>
+            <w:proofErr w:type="gramEnd"/>
+          </w:p>
+        </w:tc>
+        <w:tc>
+          <w:tcPr>
+            <w:tcW w:w="4322" w:type="dxa"/>
+          </w:tcPr>
+          <w:p>
+            <w:r>
+              <w:t>DT_CONCLUSAO</w:t>
+            </w:r>
+          </w:p>
+        </w:tc>
+      </w:tr>
+      <w:tr>
+        <w:tc>
+          <w:tcPr>
+            <w:tcW w:w="4322" w:type="dxa"/>
+          </w:tcPr>
+          <w:p>
+            <w:proofErr w:type="gramStart"/>
+            <w:r>
+              <w:t>controle</w:t>
+            </w:r>
+            <w:proofErr w:type="gramEnd"/>
+          </w:p>
+        </w:tc>
+        <w:tc>
+          <w:tcPr>
+            <w:tcW w:w="4322" w:type="dxa"/>
+          </w:tcPr>
+          <w:p>
+            <w:r>
+              <w:t>DT_CONTROLE</w:t>
+            </w:r>
+            <w:bookmarkStart w:id="0" w:name="_GoBack"/>
+            <w:bookmarkEnd w:id="0"/>
+          </w:p>
+        </w:tc>
+      </w:tr>
+    </w:tbl>
+    <w:p/>
     <w:sectPr>
       <w:pgSz w:w="11906" w:h="16838"/>
       <w:pgMar w:top="1417" w:right="1701" w:bottom="1417" w:left="1701" w:header="708" w:footer="708" w:gutter="0"/>
@@ -905,6 +1192,7 @@
       <w:spacing w:after="0" w:line="240" w:lineRule="auto"/>
     </w:pPr>
     <w:tblPr>
+      <w:tblInd w:w="0" w:type="dxa"/>
       <w:tblBorders>
         <w:top w:val="single" w:sz="4" w:space="0" w:color="auto"/>
         <w:left w:val="single" w:sz="4" w:space="0" w:color="auto"/>
@@ -913,7 +1201,18 @@
         <w:insideH w:val="single" w:sz="4" w:space="0" w:color="auto"/>
         <w:insideV w:val="single" w:sz="4" w:space="0" w:color="auto"/>
       </w:tblBorders>
+      <w:tblCellMar>
+        <w:top w:w="0" w:type="dxa"/>
+        <w:left w:w="108" w:type="dxa"/>
+        <w:bottom w:w="0" w:type="dxa"/>
+        <w:right w:w="108" w:type="dxa"/>
+      </w:tblCellMar>
     </w:tblPr>
+  </w:style>
+  <w:style w:type="character" w:customStyle="1" w:styleId="cm-variable-2">
+    <w:name w:val="cm-variable-2"/>
+    <w:basedOn w:val="Fontepargpadro"/>
+    <w:rsid w:val="005A3F0A"/>
   </w:style>
 </w:styles>
 </file>
@@ -1114,6 +1413,7 @@
       <w:spacing w:after="0" w:line="240" w:lineRule="auto"/>
     </w:pPr>
     <w:tblPr>
+      <w:tblInd w:w="0" w:type="dxa"/>
       <w:tblBorders>
         <w:top w:val="single" w:sz="4" w:space="0" w:color="auto"/>
         <w:left w:val="single" w:sz="4" w:space="0" w:color="auto"/>
@@ -1122,7 +1422,18 @@
         <w:insideH w:val="single" w:sz="4" w:space="0" w:color="auto"/>
         <w:insideV w:val="single" w:sz="4" w:space="0" w:color="auto"/>
       </w:tblBorders>
+      <w:tblCellMar>
+        <w:top w:w="0" w:type="dxa"/>
+        <w:left w:w="108" w:type="dxa"/>
+        <w:bottom w:w="0" w:type="dxa"/>
+        <w:right w:w="108" w:type="dxa"/>
+      </w:tblCellMar>
     </w:tblPr>
+  </w:style>
+  <w:style w:type="character" w:customStyle="1" w:styleId="cm-variable-2">
+    <w:name w:val="cm-variable-2"/>
+    <w:basedOn w:val="Fontepargpadro"/>
+    <w:rsid w:val="005A3F0A"/>
   </w:style>
 </w:styles>
 </file>

</xml_diff>